<commit_message>
complete note and codes for innerclass
</commit_message>
<xml_diff>
--- a/dsa_notes/udemy/cpp_basics/notes/17_friend_static_members.docx
+++ b/dsa_notes/udemy/cpp_basics/notes/17_friend_static_members.docx
@@ -136,6 +136,254 @@
     <w:p>
       <w:r>
         <w:t>Inner class can access mention of outside class if it is static</w:t>
+      </w:r>
+    </w:p>
+    <w:p/>
+    <w:p>
+      <w:r>
+        <w:rPr>
+          <w:noProof/>
+        </w:rPr>
+        <w:lastRenderedPageBreak/>
+        <w:drawing>
+          <wp:inline distT="0" distB="0" distL="0" distR="0" wp14:anchorId="18DCE8CC" wp14:editId="658A61C7">
+            <wp:extent cx="5943600" cy="3936365"/>
+            <wp:effectExtent l="0" t="0" r="0" b="6985"/>
+            <wp:docPr id="3" name="Picture 3" descr="Graphical user interface, text, application, email&#10;&#10;Description automatically generated"/>
+            <wp:cNvGraphicFramePr>
+              <a:graphicFrameLocks xmlns:a="http://schemas.openxmlformats.org/drawingml/2006/main" noChangeAspect="1"/>
+            </wp:cNvGraphicFramePr>
+            <a:graphic xmlns:a="http://schemas.openxmlformats.org/drawingml/2006/main">
+              <a:graphicData uri="http://schemas.openxmlformats.org/drawingml/2006/picture">
+                <pic:pic xmlns:pic="http://schemas.openxmlformats.org/drawingml/2006/picture">
+                  <pic:nvPicPr>
+                    <pic:cNvPr id="3" name="Picture 3" descr="Graphical user interface, text, application, email&#10;&#10;Description automatically generated"/>
+                    <pic:cNvPicPr/>
+                  </pic:nvPicPr>
+                  <pic:blipFill>
+                    <a:blip r:embed="rId7"/>
+                    <a:stretch>
+                      <a:fillRect/>
+                    </a:stretch>
+                  </pic:blipFill>
+                  <pic:spPr>
+                    <a:xfrm>
+                      <a:off x="0" y="0"/>
+                      <a:ext cx="5943600" cy="3936365"/>
+                    </a:xfrm>
+                    <a:prstGeom prst="rect">
+                      <a:avLst/>
+                    </a:prstGeom>
+                  </pic:spPr>
+                </pic:pic>
+              </a:graphicData>
+            </a:graphic>
+          </wp:inline>
+        </w:drawing>
+      </w:r>
+      <w:r>
+        <w:rPr>
+          <w:noProof/>
+        </w:rPr>
+        <w:drawing>
+          <wp:inline distT="0" distB="0" distL="0" distR="0" wp14:anchorId="4AAB9D5E" wp14:editId="0064F5F7">
+            <wp:extent cx="5943600" cy="2212340"/>
+            <wp:effectExtent l="0" t="0" r="0" b="0"/>
+            <wp:docPr id="5" name="Picture 5" descr="A screenshot of a computer&#10;&#10;Description automatically generated with low confidence"/>
+            <wp:cNvGraphicFramePr>
+              <a:graphicFrameLocks xmlns:a="http://schemas.openxmlformats.org/drawingml/2006/main" noChangeAspect="1"/>
+            </wp:cNvGraphicFramePr>
+            <a:graphic xmlns:a="http://schemas.openxmlformats.org/drawingml/2006/main">
+              <a:graphicData uri="http://schemas.openxmlformats.org/drawingml/2006/picture">
+                <pic:pic xmlns:pic="http://schemas.openxmlformats.org/drawingml/2006/picture">
+                  <pic:nvPicPr>
+                    <pic:cNvPr id="5" name="Picture 5" descr="A screenshot of a computer&#10;&#10;Description automatically generated with low confidence"/>
+                    <pic:cNvPicPr/>
+                  </pic:nvPicPr>
+                  <pic:blipFill>
+                    <a:blip r:embed="rId8"/>
+                    <a:stretch>
+                      <a:fillRect/>
+                    </a:stretch>
+                  </pic:blipFill>
+                  <pic:spPr>
+                    <a:xfrm>
+                      <a:off x="0" y="0"/>
+                      <a:ext cx="5943600" cy="2212340"/>
+                    </a:xfrm>
+                    <a:prstGeom prst="rect">
+                      <a:avLst/>
+                    </a:prstGeom>
+                  </pic:spPr>
+                </pic:pic>
+              </a:graphicData>
+            </a:graphic>
+          </wp:inline>
+        </w:drawing>
+      </w:r>
+      <w:r>
+        <w:rPr>
+          <w:noProof/>
+        </w:rPr>
+        <w:lastRenderedPageBreak/>
+        <w:drawing>
+          <wp:inline distT="0" distB="0" distL="0" distR="0" wp14:anchorId="7775FA69" wp14:editId="1DC6D99E">
+            <wp:extent cx="5943600" cy="5952490"/>
+            <wp:effectExtent l="0" t="0" r="0" b="0"/>
+            <wp:docPr id="6" name="Picture 6" descr="Text&#10;&#10;Description automatically generated"/>
+            <wp:cNvGraphicFramePr>
+              <a:graphicFrameLocks xmlns:a="http://schemas.openxmlformats.org/drawingml/2006/main" noChangeAspect="1"/>
+            </wp:cNvGraphicFramePr>
+            <a:graphic xmlns:a="http://schemas.openxmlformats.org/drawingml/2006/main">
+              <a:graphicData uri="http://schemas.openxmlformats.org/drawingml/2006/picture">
+                <pic:pic xmlns:pic="http://schemas.openxmlformats.org/drawingml/2006/picture">
+                  <pic:nvPicPr>
+                    <pic:cNvPr id="6" name="Picture 6" descr="Text&#10;&#10;Description automatically generated"/>
+                    <pic:cNvPicPr/>
+                  </pic:nvPicPr>
+                  <pic:blipFill>
+                    <a:blip r:embed="rId9"/>
+                    <a:stretch>
+                      <a:fillRect/>
+                    </a:stretch>
+                  </pic:blipFill>
+                  <pic:spPr>
+                    <a:xfrm>
+                      <a:off x="0" y="0"/>
+                      <a:ext cx="5943600" cy="5952490"/>
+                    </a:xfrm>
+                    <a:prstGeom prst="rect">
+                      <a:avLst/>
+                    </a:prstGeom>
+                  </pic:spPr>
+                </pic:pic>
+              </a:graphicData>
+            </a:graphic>
+          </wp:inline>
+        </w:drawing>
+      </w:r>
+      <w:r>
+        <w:rPr>
+          <w:noProof/>
+        </w:rPr>
+        <w:lastRenderedPageBreak/>
+        <w:drawing>
+          <wp:inline distT="0" distB="0" distL="0" distR="0" wp14:anchorId="48F4B83A" wp14:editId="26609961">
+            <wp:extent cx="5943600" cy="4262755"/>
+            <wp:effectExtent l="0" t="0" r="0" b="4445"/>
+            <wp:docPr id="7" name="Picture 7" descr="Graphical user interface, text, application, email&#10;&#10;Description automatically generated"/>
+            <wp:cNvGraphicFramePr>
+              <a:graphicFrameLocks xmlns:a="http://schemas.openxmlformats.org/drawingml/2006/main" noChangeAspect="1"/>
+            </wp:cNvGraphicFramePr>
+            <a:graphic xmlns:a="http://schemas.openxmlformats.org/drawingml/2006/main">
+              <a:graphicData uri="http://schemas.openxmlformats.org/drawingml/2006/picture">
+                <pic:pic xmlns:pic="http://schemas.openxmlformats.org/drawingml/2006/picture">
+                  <pic:nvPicPr>
+                    <pic:cNvPr id="7" name="Picture 7" descr="Graphical user interface, text, application, email&#10;&#10;Description automatically generated"/>
+                    <pic:cNvPicPr/>
+                  </pic:nvPicPr>
+                  <pic:blipFill>
+                    <a:blip r:embed="rId10"/>
+                    <a:stretch>
+                      <a:fillRect/>
+                    </a:stretch>
+                  </pic:blipFill>
+                  <pic:spPr>
+                    <a:xfrm>
+                      <a:off x="0" y="0"/>
+                      <a:ext cx="5943600" cy="4262755"/>
+                    </a:xfrm>
+                    <a:prstGeom prst="rect">
+                      <a:avLst/>
+                    </a:prstGeom>
+                  </pic:spPr>
+                </pic:pic>
+              </a:graphicData>
+            </a:graphic>
+          </wp:inline>
+        </w:drawing>
+      </w:r>
+      <w:r>
+        <w:rPr>
+          <w:noProof/>
+        </w:rPr>
+        <w:lastRenderedPageBreak/>
+        <w:drawing>
+          <wp:inline distT="0" distB="0" distL="0" distR="0" wp14:anchorId="5ACD37AF" wp14:editId="221205F5">
+            <wp:extent cx="5943600" cy="6526530"/>
+            <wp:effectExtent l="0" t="0" r="0" b="7620"/>
+            <wp:docPr id="8" name="Picture 8" descr="Graphical user interface, text, application, email&#10;&#10;Description automatically generated"/>
+            <wp:cNvGraphicFramePr>
+              <a:graphicFrameLocks xmlns:a="http://schemas.openxmlformats.org/drawingml/2006/main" noChangeAspect="1"/>
+            </wp:cNvGraphicFramePr>
+            <a:graphic xmlns:a="http://schemas.openxmlformats.org/drawingml/2006/main">
+              <a:graphicData uri="http://schemas.openxmlformats.org/drawingml/2006/picture">
+                <pic:pic xmlns:pic="http://schemas.openxmlformats.org/drawingml/2006/picture">
+                  <pic:nvPicPr>
+                    <pic:cNvPr id="8" name="Picture 8" descr="Graphical user interface, text, application, email&#10;&#10;Description automatically generated"/>
+                    <pic:cNvPicPr/>
+                  </pic:nvPicPr>
+                  <pic:blipFill>
+                    <a:blip r:embed="rId11"/>
+                    <a:stretch>
+                      <a:fillRect/>
+                    </a:stretch>
+                  </pic:blipFill>
+                  <pic:spPr>
+                    <a:xfrm>
+                      <a:off x="0" y="0"/>
+                      <a:ext cx="5943600" cy="6526530"/>
+                    </a:xfrm>
+                    <a:prstGeom prst="rect">
+                      <a:avLst/>
+                    </a:prstGeom>
+                  </pic:spPr>
+                </pic:pic>
+              </a:graphicData>
+            </a:graphic>
+          </wp:inline>
+        </w:drawing>
+      </w:r>
+      <w:r>
+        <w:rPr>
+          <w:noProof/>
+        </w:rPr>
+        <w:lastRenderedPageBreak/>
+        <w:drawing>
+          <wp:inline distT="0" distB="0" distL="0" distR="0" wp14:anchorId="09E99730" wp14:editId="5FEAE1CE">
+            <wp:extent cx="5943600" cy="4614545"/>
+            <wp:effectExtent l="0" t="0" r="0" b="0"/>
+            <wp:docPr id="9" name="Picture 9" descr="Text&#10;&#10;Description automatically generated"/>
+            <wp:cNvGraphicFramePr>
+              <a:graphicFrameLocks xmlns:a="http://schemas.openxmlformats.org/drawingml/2006/main" noChangeAspect="1"/>
+            </wp:cNvGraphicFramePr>
+            <a:graphic xmlns:a="http://schemas.openxmlformats.org/drawingml/2006/main">
+              <a:graphicData uri="http://schemas.openxmlformats.org/drawingml/2006/picture">
+                <pic:pic xmlns:pic="http://schemas.openxmlformats.org/drawingml/2006/picture">
+                  <pic:nvPicPr>
+                    <pic:cNvPr id="9" name="Picture 9" descr="Text&#10;&#10;Description automatically generated"/>
+                    <pic:cNvPicPr/>
+                  </pic:nvPicPr>
+                  <pic:blipFill>
+                    <a:blip r:embed="rId12"/>
+                    <a:stretch>
+                      <a:fillRect/>
+                    </a:stretch>
+                  </pic:blipFill>
+                  <pic:spPr>
+                    <a:xfrm>
+                      <a:off x="0" y="0"/>
+                      <a:ext cx="5943600" cy="4614545"/>
+                    </a:xfrm>
+                    <a:prstGeom prst="rect">
+                      <a:avLst/>
+                    </a:prstGeom>
+                  </pic:spPr>
+                </pic:pic>
+              </a:graphicData>
+            </a:graphic>
+          </wp:inline>
+        </w:drawing>
       </w:r>
     </w:p>
     <w:sectPr>

</xml_diff>